<commit_message>
Update Defensive Final Project.docx
</commit_message>
<xml_diff>
--- a/Final Project/Defensive Final Project.docx
+++ b/Final Project/Defensive Final Project.docx
@@ -166,8 +166,91 @@
         <w:pStyle w:val="BodyText"/>
       </w:pPr>
       <w:r>
-        <w:t>Target 1 is an Apache web server and has SSH enabled, so ports 80 and 22 are possible ports of entry for attackers. As such, the following alerts have been implemented:</w:t>
-      </w:r>
+        <w:t xml:space="preserve">Target 1 is an Apache web server and has SSH enabled, so ports 80 and 22 are possible ports of entry for attackers. </w:t>
+      </w:r>
+    </w:p>
+    <w:p>
+      <w:pPr>
+        <w:pStyle w:val="BodyText"/>
+      </w:pPr>
+      <w:r>
+        <w:t>As such, the following alerts have been implemented:</w:t>
+      </w:r>
+    </w:p>
+    <w:p>
+      <w:pPr>
+        <w:pStyle w:val="BodyText"/>
+        <w:rPr>
+          <w:sz w:val="20"/>
+          <w:szCs w:val="20"/>
+        </w:rPr>
+      </w:pPr>
+      <w:r>
+        <w:rPr>
+          <w:sz w:val="20"/>
+          <w:szCs w:val="20"/>
+        </w:rPr>
+        <w:t>Excessive HTTP Errors</w:t>
+      </w:r>
+    </w:p>
+    <w:p>
+      <w:pPr>
+        <w:pStyle w:val="BodyText"/>
+        <w:rPr>
+          <w:sz w:val="20"/>
+          <w:szCs w:val="20"/>
+        </w:rPr>
+      </w:pPr>
+      <w:r>
+        <w:rPr>
+          <w:sz w:val="20"/>
+          <w:szCs w:val="20"/>
+        </w:rPr>
+        <w:t>HTTP Request Size Monitor</w:t>
+      </w:r>
+    </w:p>
+    <w:p>
+      <w:pPr>
+        <w:pStyle w:val="BodyText"/>
+        <w:rPr>
+          <w:sz w:val="20"/>
+          <w:szCs w:val="20"/>
+        </w:rPr>
+      </w:pPr>
+      <w:r>
+        <w:rPr>
+          <w:sz w:val="20"/>
+          <w:szCs w:val="20"/>
+        </w:rPr>
+        <w:t>CPU Usage Monitor</w:t>
+      </w:r>
+    </w:p>
+    <w:p>
+      <w:pPr>
+        <w:pStyle w:val="BodyText"/>
+        <w:rPr>
+          <w:sz w:val="20"/>
+          <w:szCs w:val="20"/>
+        </w:rPr>
+      </w:pPr>
+    </w:p>
+    <w:p>
+      <w:pPr>
+        <w:pStyle w:val="BodyText"/>
+        <w:rPr>
+          <w:sz w:val="20"/>
+          <w:szCs w:val="20"/>
+        </w:rPr>
+      </w:pPr>
+    </w:p>
+    <w:p>
+      <w:pPr>
+        <w:pStyle w:val="BodyText"/>
+        <w:rPr>
+          <w:sz w:val="20"/>
+          <w:szCs w:val="20"/>
+        </w:rPr>
+      </w:pPr>
     </w:p>
     <w:p>
       <w:pPr>
@@ -176,6 +259,7 @@
       <w:bookmarkStart w:id="4" w:name="monitoring-the-targets"/>
       <w:bookmarkEnd w:id="3"/>
       <w:r>
+        <w:lastRenderedPageBreak/>
         <w:t>Monitoring the Targets</w:t>
       </w:r>
     </w:p>
@@ -193,7 +277,6 @@
       </w:pPr>
       <w:bookmarkStart w:id="5" w:name="name-of-alert-1"/>
       <w:r>
-        <w:lastRenderedPageBreak/>
         <w:t xml:space="preserve">Alert 1: </w:t>
       </w:r>
       <w:r>
@@ -250,7 +333,15 @@
         <w:pStyle w:val="BodyText"/>
       </w:pPr>
       <w:r>
-        <w:t xml:space="preserve">Alert 1 is implemented as follows: - </w:t>
+        <w:t xml:space="preserve">Alert 1 is implemented as follows: </w:t>
+      </w:r>
+    </w:p>
+    <w:p>
+      <w:pPr>
+        <w:pStyle w:val="BodyText"/>
+      </w:pPr>
+      <w:r>
+        <w:t xml:space="preserve">- </w:t>
       </w:r>
       <w:r>
         <w:rPr>
@@ -262,18 +353,19 @@
       <w:r>
         <w:t xml:space="preserve">: </w:t>
       </w:r>
-      <w:proofErr w:type="spellStart"/>
-      <w:proofErr w:type="gramStart"/>
-      <w:r>
-        <w:t>http.response</w:t>
-      </w:r>
-      <w:proofErr w:type="gramEnd"/>
-      <w:r>
-        <w:t>.status_code</w:t>
-      </w:r>
-      <w:proofErr w:type="spellEnd"/>
-      <w:r>
-        <w:t xml:space="preserve"> - </w:t>
+      <w:r>
+        <w:t>http.response.status_code</w:t>
+      </w:r>
+      <w:r>
+        <w:t xml:space="preserve"> </w:t>
+      </w:r>
+    </w:p>
+    <w:p>
+      <w:pPr>
+        <w:pStyle w:val="BodyText"/>
+      </w:pPr>
+      <w:r>
+        <w:t xml:space="preserve">- </w:t>
       </w:r>
       <w:r>
         <w:rPr>
@@ -289,7 +381,15 @@
         <w:t>400</w:t>
       </w:r>
       <w:r>
-        <w:t xml:space="preserve"> - </w:t>
+        <w:t xml:space="preserve"> </w:t>
+      </w:r>
+    </w:p>
+    <w:p>
+      <w:pPr>
+        <w:pStyle w:val="BodyText"/>
+      </w:pPr>
+      <w:r>
+        <w:t xml:space="preserve">- </w:t>
       </w:r>
       <w:r>
         <w:rPr>
@@ -299,7 +399,24 @@
         <w:t>Vulnerability Mitigated</w:t>
       </w:r>
       <w:r>
-        <w:t xml:space="preserve">: TODO - </w:t>
+        <w:t xml:space="preserve">: </w:t>
+      </w:r>
+      <w:r>
+        <w:t>Brute</w:t>
+      </w:r>
+      <w:r>
+        <w:t xml:space="preserve"> </w:t>
+      </w:r>
+      <w:r>
+        <w:t>Force Attack</w:t>
+      </w:r>
+    </w:p>
+    <w:p>
+      <w:pPr>
+        <w:pStyle w:val="BodyText"/>
+      </w:pPr>
+      <w:r>
+        <w:t xml:space="preserve">- </w:t>
       </w:r>
       <w:r>
         <w:rPr>
@@ -309,8 +426,101 @@
         <w:t>Reliability</w:t>
       </w:r>
       <w:r>
-        <w:t>: TODO: Does this alert generate lots of false positives/false negatives? Rate as low, medium, or high reliability.</w:t>
-      </w:r>
+        <w:t xml:space="preserve">: </w:t>
+      </w:r>
+      <w:r>
+        <w:t xml:space="preserve">This has a high reliability due </w:t>
+      </w:r>
+      <w:r>
+        <w:t>to the monitoring of 400+ error codes. If an excessive amount of these errors occur in a 5 minute period, it is most likely a brute force or enumeration attack.</w:t>
+      </w:r>
+    </w:p>
+    <w:p>
+      <w:pPr>
+        <w:pStyle w:val="BodyText"/>
+      </w:pPr>
+      <w:r>
+        <w:drawing>
+          <wp:inline distT="0" distB="0" distL="0" distR="0" wp14:anchorId="26EE2C04" wp14:editId="487C2839">
+            <wp:extent cx="2590778" cy="2598420"/>
+            <wp:effectExtent l="0" t="0" r="0" b="0"/>
+            <wp:docPr id="4" name="Picture 4" descr="Graphical user interface, application&#10;&#10;Description automatically generated"/>
+            <wp:cNvGraphicFramePr>
+              <a:graphicFrameLocks xmlns:a="http://schemas.openxmlformats.org/drawingml/2006/main" noChangeAspect="1"/>
+            </wp:cNvGraphicFramePr>
+            <a:graphic xmlns:a="http://schemas.openxmlformats.org/drawingml/2006/main">
+              <a:graphicData uri="http://schemas.openxmlformats.org/drawingml/2006/picture">
+                <pic:pic xmlns:pic="http://schemas.openxmlformats.org/drawingml/2006/picture">
+                  <pic:nvPicPr>
+                    <pic:cNvPr id="4" name="Picture 4" descr="Graphical user interface, application&#10;&#10;Description automatically generated"/>
+                    <pic:cNvPicPr/>
+                  </pic:nvPicPr>
+                  <pic:blipFill>
+                    <a:blip r:embed="rId9"/>
+                    <a:stretch>
+                      <a:fillRect/>
+                    </a:stretch>
+                  </pic:blipFill>
+                  <pic:spPr>
+                    <a:xfrm>
+                      <a:off x="0" y="0"/>
+                      <a:ext cx="2604595" cy="2612278"/>
+                    </a:xfrm>
+                    <a:prstGeom prst="rect">
+                      <a:avLst/>
+                    </a:prstGeom>
+                  </pic:spPr>
+                </pic:pic>
+              </a:graphicData>
+            </a:graphic>
+          </wp:inline>
+        </w:drawing>
+      </w:r>
+    </w:p>
+    <w:p>
+      <w:pPr>
+        <w:pStyle w:val="BodyText"/>
+      </w:pPr>
+    </w:p>
+    <w:p>
+      <w:pPr>
+        <w:pStyle w:val="BodyText"/>
+      </w:pPr>
+    </w:p>
+    <w:p>
+      <w:pPr>
+        <w:pStyle w:val="BodyText"/>
+      </w:pPr>
+    </w:p>
+    <w:p>
+      <w:pPr>
+        <w:pStyle w:val="BodyText"/>
+      </w:pPr>
+    </w:p>
+    <w:p>
+      <w:pPr>
+        <w:pStyle w:val="BodyText"/>
+      </w:pPr>
+    </w:p>
+    <w:p>
+      <w:pPr>
+        <w:pStyle w:val="BodyText"/>
+      </w:pPr>
+    </w:p>
+    <w:p>
+      <w:pPr>
+        <w:pStyle w:val="BodyText"/>
+      </w:pPr>
+    </w:p>
+    <w:p>
+      <w:pPr>
+        <w:pStyle w:val="BodyText"/>
+      </w:pPr>
+    </w:p>
+    <w:p>
+      <w:pPr>
+        <w:pStyle w:val="BodyText"/>
+      </w:pPr>
     </w:p>
     <w:p>
       <w:pPr>
@@ -352,7 +562,7 @@
                     <pic:cNvPicPr/>
                   </pic:nvPicPr>
                   <pic:blipFill>
-                    <a:blip r:embed="rId9"/>
+                    <a:blip r:embed="rId10"/>
                     <a:stretch>
                       <a:fillRect/>
                     </a:stretch>
@@ -378,7 +588,15 @@
         <w:pStyle w:val="FirstParagraph"/>
       </w:pPr>
       <w:r>
-        <w:t xml:space="preserve">Alert 2 is implemented as follows: - </w:t>
+        <w:t xml:space="preserve">Alert 2 is implemented as follows: </w:t>
+      </w:r>
+    </w:p>
+    <w:p>
+      <w:pPr>
+        <w:pStyle w:val="FirstParagraph"/>
+      </w:pPr>
+      <w:r>
+        <w:t xml:space="preserve">- </w:t>
       </w:r>
       <w:r>
         <w:rPr>
@@ -390,18 +608,19 @@
       <w:r>
         <w:t xml:space="preserve">: </w:t>
       </w:r>
-      <w:proofErr w:type="spellStart"/>
-      <w:proofErr w:type="gramStart"/>
-      <w:r>
-        <w:t>http.request</w:t>
-      </w:r>
-      <w:proofErr w:type="gramEnd"/>
-      <w:r>
-        <w:t>.bytes</w:t>
-      </w:r>
-      <w:proofErr w:type="spellEnd"/>
-      <w:r>
-        <w:t xml:space="preserve"> - </w:t>
+      <w:r>
+        <w:t>http.request.bytes</w:t>
+      </w:r>
+      <w:r>
+        <w:t xml:space="preserve"> </w:t>
+      </w:r>
+    </w:p>
+    <w:p>
+      <w:pPr>
+        <w:pStyle w:val="FirstParagraph"/>
+      </w:pPr>
+      <w:r>
+        <w:t xml:space="preserve">- </w:t>
       </w:r>
       <w:r>
         <w:rPr>
@@ -416,26 +635,95 @@
       <w:r>
         <w:t xml:space="preserve">3500 bytes </w:t>
       </w:r>
+    </w:p>
+    <w:p>
+      <w:pPr>
+        <w:pStyle w:val="FirstParagraph"/>
+      </w:pPr>
       <w:r>
         <w:rPr>
           <w:b/>
           <w:bCs/>
         </w:rPr>
-        <w:t>Vulnerability Mitigated</w:t>
-      </w:r>
-      <w:r>
-        <w:t xml:space="preserve">: TODO - </w:t>
+        <w:t xml:space="preserve">- </w:t>
       </w:r>
       <w:r>
         <w:rPr>
           <w:b/>
           <w:bCs/>
         </w:rPr>
+        <w:t>Vulnerability Mitigated</w:t>
+      </w:r>
+      <w:r>
+        <w:t xml:space="preserve">: </w:t>
+      </w:r>
+      <w:r>
+        <w:t>Code injection in HTTP requests (XSS and CRLF) or DDOS</w:t>
+      </w:r>
+      <w:r>
+        <w:t xml:space="preserve"> </w:t>
+      </w:r>
+    </w:p>
+    <w:p>
+      <w:pPr>
+        <w:pStyle w:val="FirstParagraph"/>
+      </w:pPr>
+      <w:r>
+        <w:t xml:space="preserve">- </w:t>
+      </w:r>
+      <w:r>
+        <w:rPr>
+          <w:b/>
+          <w:bCs/>
+        </w:rPr>
         <w:t>Reliability</w:t>
       </w:r>
       <w:r>
-        <w:t>: TODO: Does this alert generate lots of false positives/false negatives? Rate as low, medium, or high reliability.</w:t>
-      </w:r>
+        <w:t xml:space="preserve">: </w:t>
+      </w:r>
+      <w:r>
+        <w:t>This alert by itself can cause a lot of false positives if there is a large amount of legitimate traffic. When used in combination with other alerts it becomes more reliable in detecting DDOS attacks</w:t>
+      </w:r>
+    </w:p>
+    <w:p>
+      <w:pPr>
+        <w:pStyle w:val="BodyText"/>
+      </w:pPr>
+    </w:p>
+    <w:p>
+      <w:pPr>
+        <w:pStyle w:val="BodyText"/>
+      </w:pPr>
+    </w:p>
+    <w:p>
+      <w:pPr>
+        <w:pStyle w:val="BodyText"/>
+      </w:pPr>
+    </w:p>
+    <w:p>
+      <w:pPr>
+        <w:pStyle w:val="BodyText"/>
+      </w:pPr>
+    </w:p>
+    <w:p>
+      <w:pPr>
+        <w:pStyle w:val="BodyText"/>
+      </w:pPr>
+    </w:p>
+    <w:p>
+      <w:pPr>
+        <w:pStyle w:val="BodyText"/>
+      </w:pPr>
+    </w:p>
+    <w:p>
+      <w:pPr>
+        <w:pStyle w:val="BodyText"/>
+      </w:pPr>
+    </w:p>
+    <w:p>
+      <w:pPr>
+        <w:pStyle w:val="BodyText"/>
+      </w:pPr>
     </w:p>
     <w:p>
       <w:pPr>
@@ -444,6 +732,7 @@
       <w:bookmarkStart w:id="7" w:name="name-of-alert-3"/>
       <w:bookmarkEnd w:id="6"/>
       <w:r>
+        <w:lastRenderedPageBreak/>
         <w:t>Alert 3</w:t>
       </w:r>
       <w:r>
@@ -477,7 +766,7 @@
                     <pic:cNvPicPr/>
                   </pic:nvPicPr>
                   <pic:blipFill>
-                    <a:blip r:embed="rId10"/>
+                    <a:blip r:embed="rId11"/>
                     <a:stretch>
                       <a:fillRect/>
                     </a:stretch>
@@ -503,8 +792,15 @@
         <w:pStyle w:val="FirstParagraph"/>
       </w:pPr>
       <w:r>
-        <w:lastRenderedPageBreak/>
-        <w:t xml:space="preserve">Alert 3 is implemented as follows: - </w:t>
+        <w:t xml:space="preserve">Alert 3 is implemented as follows: </w:t>
+      </w:r>
+    </w:p>
+    <w:p>
+      <w:pPr>
+        <w:pStyle w:val="FirstParagraph"/>
+      </w:pPr>
+      <w:r>
+        <w:t xml:space="preserve">- </w:t>
       </w:r>
       <w:r>
         <w:rPr>
@@ -520,7 +816,15 @@
         <w:t>system.process.cpu.total.pct</w:t>
       </w:r>
       <w:r>
-        <w:t xml:space="preserve"> - </w:t>
+        <w:t xml:space="preserve"> </w:t>
+      </w:r>
+    </w:p>
+    <w:p>
+      <w:pPr>
+        <w:pStyle w:val="FirstParagraph"/>
+      </w:pPr>
+      <w:r>
+        <w:t xml:space="preserve">- </w:t>
       </w:r>
       <w:r>
         <w:rPr>
@@ -536,7 +840,15 @@
         <w:t>.5</w:t>
       </w:r>
       <w:r>
-        <w:t xml:space="preserve"> - </w:t>
+        <w:t xml:space="preserve"> </w:t>
+      </w:r>
+    </w:p>
+    <w:p>
+      <w:pPr>
+        <w:pStyle w:val="FirstParagraph"/>
+      </w:pPr>
+      <w:r>
+        <w:t xml:space="preserve">- </w:t>
       </w:r>
       <w:r>
         <w:rPr>
@@ -546,7 +858,18 @@
         <w:t>Vulnerability Mitigated</w:t>
       </w:r>
       <w:r>
-        <w:t xml:space="preserve">: TODO - </w:t>
+        <w:t xml:space="preserve">: </w:t>
+      </w:r>
+      <w:r>
+        <w:t>Virus/Malware or DDOS</w:t>
+      </w:r>
+    </w:p>
+    <w:p>
+      <w:pPr>
+        <w:pStyle w:val="FirstParagraph"/>
+      </w:pPr>
+      <w:r>
+        <w:t xml:space="preserve">- </w:t>
       </w:r>
       <w:r>
         <w:rPr>
@@ -556,36 +879,23 @@
         <w:t>Reliability</w:t>
       </w:r>
       <w:r>
-        <w:t>: TODO: Does this alert generate lots of false positives/false negatives? Rate as low, medium, or high reliability.</w:t>
-      </w:r>
-    </w:p>
-    <w:p>
-      <w:pPr>
-        <w:pStyle w:val="BodyText"/>
-      </w:pPr>
-      <w:r>
-        <w:rPr>
-          <w:i/>
-          <w:iCs/>
-        </w:rPr>
-        <w:t>TODO Note: Explain at least 3 alerts. Add more if time allows.</w:t>
-      </w:r>
-    </w:p>
-    <w:p>
-      <w:pPr>
-        <w:pStyle w:val="BodyText"/>
-      </w:pPr>
+        <w:t xml:space="preserve">: </w:t>
+      </w:r>
       <w:bookmarkStart w:id="8" w:name="suggestions-for-going-further-optional"/>
       <w:bookmarkEnd w:id="0"/>
       <w:bookmarkEnd w:id="1"/>
       <w:bookmarkEnd w:id="4"/>
       <w:bookmarkEnd w:id="7"/>
       <w:bookmarkEnd w:id="8"/>
+      <w:r>
+        <w:t>This alert is can be reliable if loads stay consistent for a long period of time, and the have a spike. When used in conjunction with the HTTP Request Size Monitor can detect a DDOS attack.</w:t>
+      </w:r>
     </w:p>
     <w:sectPr>
       <w:pgSz w:w="12240" w:h="15840"/>
-      <w:pgMar w:top="1440" w:right="1440" w:bottom="1440" w:left="1440" w:header="720" w:footer="720" w:gutter="0"/>
+      <w:pgMar w:top="720" w:right="720" w:bottom="720" w:left="720" w:header="720" w:footer="720" w:gutter="0"/>
       <w:cols w:space="720"/>
+      <w:docGrid w:linePitch="326"/>
     </w:sectPr>
   </w:body>
 </w:document>
@@ -1336,6 +1646,7 @@
   <w:style w:type="character" w:default="1" w:styleId="DefaultParagraphFont">
     <w:name w:val="Default Paragraph Font"/>
     <w:uiPriority w:val="1"/>
+    <w:semiHidden/>
     <w:unhideWhenUsed/>
   </w:style>
   <w:style w:type="table" w:default="1" w:styleId="TableNormal">

</xml_diff>